<commit_message>
IP-572 - Accept zone name in ZoneMgtPortal
</commit_message>
<xml_diff>
--- a/doc/DDNS - Zone Management Portal Manual - 1.0.docx
+++ b/doc/DDNS - Zone Management Portal Manual - 1.0.docx
@@ -30,7 +30,7 @@
         <w:rPr>
           <w:noProof/>
         </w:rPr>
-        <w:t>10 August 2015</w:t>
+        <w:t>21 August 2015</w:t>
       </w:r>
       <w:r>
         <w:fldChar w:fldCharType="end"/>
@@ -3334,7 +3334,7 @@
                 <w:noProof/>
                 <w:vanish/>
               </w:rPr>
-              <w:t>2014/12/10 - 14:09:00</w:t>
+              <w:t>2015/08/10 - 11:36:00</w:t>
             </w:r>
             <w:r>
               <w:rPr>
@@ -3581,6 +3581,7 @@
           <w:listItem w:displayText="Protected" w:value="Protected"/>
         </w:dropDownList>
       </w:sdtPr>
+      <w:sdtEndPr/>
       <w:sdtContent>
         <w:p>
           <w:pPr>
@@ -3599,11 +3600,9 @@
       <w:r>
         <w:t xml:space="preserve">About </w:t>
       </w:r>
-      <w:proofErr w:type="spellStart"/>
       <w:r>
         <w:t>DiscoveryDNS</w:t>
       </w:r>
-      <w:proofErr w:type="spellEnd"/>
     </w:p>
     <w:p>
       <w:r>
@@ -3613,26 +3612,13 @@
         <w:t>1</w:t>
       </w:r>
       <w:r>
-        <w:t xml:space="preserve"> years of experience ARI Registry Services launched </w:t>
-      </w:r>
-      <w:proofErr w:type="spellStart"/>
-      <w:r>
-        <w:t>DiscoveryDNS</w:t>
-      </w:r>
-      <w:proofErr w:type="spellEnd"/>
-      <w:r>
-        <w:t>.</w:t>
+        <w:t xml:space="preserve"> years of experience ARI Registry Services launched DiscoveryDNS.</w:t>
       </w:r>
       <w:r>
         <w:t xml:space="preserve"> </w:t>
       </w:r>
-      <w:proofErr w:type="spellStart"/>
       <w:r>
-        <w:t>DiscoveryDNS</w:t>
-      </w:r>
-      <w:proofErr w:type="spellEnd"/>
-      <w:r>
-        <w:t xml:space="preserve"> provides a global DNS service to ARI Registry Services’ clients around the world.</w:t>
+        <w:t>DiscoveryDNS provides a global DNS service to ARI Registry Services’ clients around the world.</w:t>
       </w:r>
     </w:p>
     <w:p>
@@ -4163,15 +4149,7 @@
     </w:p>
     <w:p>
       <w:r>
-        <w:t xml:space="preserve">The Zone Management Portal is an embeddable web interface to edit the DNS records of the zones hosted on the </w:t>
-      </w:r>
-      <w:proofErr w:type="spellStart"/>
-      <w:r>
-        <w:t>DiscoveryDNS</w:t>
-      </w:r>
-      <w:proofErr w:type="spellEnd"/>
-      <w:r>
-        <w:t xml:space="preserve"> Reseller system</w:t>
+        <w:t>The Zone Management Portal is an embeddable web interface to edit the DNS records of the zones hosted on the DiscoveryDNS Reseller system</w:t>
       </w:r>
       <w:r>
         <w:t>.</w:t>
@@ -4204,13 +4182,7 @@
         <w:t>&lt;iframe&gt;</w:t>
       </w:r>
       <w:r>
-        <w:t xml:space="preserve"> </w:t>
-      </w:r>
-      <w:r>
-        <w:t>nested browsing context</w:t>
-      </w:r>
-      <w:r>
-        <w:t>, embedded in the original Registrar Portal’s page,</w:t>
+        <w:t xml:space="preserve"> nested browsing context, embedded in the original Registrar Portal’s page,</w:t>
       </w:r>
     </w:p>
     <w:p>
@@ -4261,10 +4233,7 @@
         <w:t xml:space="preserve">or Web </w:t>
       </w:r>
       <w:r>
-        <w:t>i</w:t>
-      </w:r>
-      <w:r>
-        <w:t>nterface</w:t>
+        <w:t>interface</w:t>
       </w:r>
       <w:r>
         <w:t xml:space="preserve">, in the desired plan and group, and with the desired features activated (DNSSEC, branded </w:t>
@@ -4378,13 +4347,7 @@
         </w:numPr>
       </w:pPr>
       <w:r>
-        <w:t xml:space="preserve">The Support team will then generate the </w:t>
-      </w:r>
-      <w:r>
-        <w:t>shared secret key</w:t>
-      </w:r>
-      <w:r>
-        <w:t>.</w:t>
+        <w:t>The Support team will then generate the shared secret key.</w:t>
       </w:r>
     </w:p>
     <w:p>
@@ -4417,19 +4380,13 @@
         <w:t xml:space="preserve">The Support team will provide the Registrar with the </w:t>
       </w:r>
       <w:r>
-        <w:t>shared secret key</w:t>
-      </w:r>
-      <w:r>
-        <w:t xml:space="preserve">, the ID of the User created above and the </w:t>
+        <w:t xml:space="preserve">shared secret key, the ID of the User created above and the </w:t>
       </w:r>
       <w:r>
         <w:t>base URL to generate the link</w:t>
       </w:r>
       <w:r>
-        <w:t xml:space="preserve">, </w:t>
-      </w:r>
-      <w:r>
-        <w:t>by an offline process</w:t>
+        <w:t>, by an offline process</w:t>
       </w:r>
       <w:r>
         <w:t>.</w:t>
@@ -4477,10 +4434,7 @@
     </w:p>
     <w:p>
       <w:r>
-        <w:t xml:space="preserve">The </w:t>
-      </w:r>
-      <w:r>
-        <w:t>link generation is a simple server-side operation, based on the generation of an HMAC-256 hash from the shared secret key.</w:t>
+        <w:t>The link generation is a simple server-side operation, based on the generation of an HMAC-256 hash from the shared secret key.</w:t>
       </w:r>
     </w:p>
     <w:p>
@@ -4521,7 +4475,13 @@
         </w:numPr>
       </w:pPr>
       <w:r>
-        <w:t>The ID of the Zone to edit,</w:t>
+        <w:t xml:space="preserve">The ID </w:t>
+      </w:r>
+      <w:r>
+        <w:t xml:space="preserve">or the name </w:t>
+      </w:r>
+      <w:r>
+        <w:t>of the Zone to edit,</w:t>
       </w:r>
     </w:p>
     <w:p>
@@ -4560,16 +4520,81 @@
         <w:t>More information and code examples can be made available upon request.</w:t>
       </w:r>
     </w:p>
+    <w:p/>
     <w:p>
+      <w:r>
+        <w:t xml:space="preserve">N.B.: </w:t>
+      </w:r>
+      <w:r>
+        <w:t>An</w:t>
+      </w:r>
+      <w:r>
+        <w:t xml:space="preserve"> </w:t>
+      </w:r>
+      <w:r>
+        <w:t>“</w:t>
+      </w:r>
+      <w:r>
+        <w:t>ID</w:t>
+      </w:r>
+      <w:r>
+        <w:t>”</w:t>
+      </w:r>
+      <w:r>
+        <w:t xml:space="preserve"> is </w:t>
+      </w:r>
+      <w:r>
+        <w:t>a</w:t>
+      </w:r>
+      <w:bookmarkStart w:id="3" w:name="_GoBack"/>
+      <w:bookmarkEnd w:id="3"/>
+      <w:r>
+        <w:t xml:space="preserve"> unique identifier of the resource in the </w:t>
+      </w:r>
+      <w:r>
+        <w:t>DiscoveryDNS Reseller system</w:t>
+      </w:r>
+      <w:r>
+        <w:t xml:space="preserve">. </w:t>
+      </w:r>
+      <w:r>
+        <w:t xml:space="preserve">It is a unique reference to the </w:t>
+      </w:r>
+      <w:r>
+        <w:t>resource</w:t>
+      </w:r>
+      <w:r>
+        <w:t xml:space="preserve"> that is necessary for </w:t>
+      </w:r>
+      <w:r>
+        <w:t xml:space="preserve">some operations (e.g. for </w:t>
+      </w:r>
+      <w:r>
+        <w:t>the REST API</w:t>
+      </w:r>
+      <w:r>
+        <w:t>)</w:t>
+      </w:r>
+      <w:r>
+        <w:t xml:space="preserve">, and is displayed in the </w:t>
+      </w:r>
+      <w:r>
+        <w:t>resource’s</w:t>
+      </w:r>
+      <w:r>
+        <w:t xml:space="preserve"> View web page.</w:t>
+      </w:r>
+    </w:p>
+    <w:p>
       <w:pPr>
         <w:pStyle w:val="Heading1"/>
       </w:pPr>
-      <w:bookmarkStart w:id="3" w:name="_Toc426969502"/>
+      <w:bookmarkStart w:id="4" w:name="_Toc426969502"/>
       <w:r>
         <w:lastRenderedPageBreak/>
         <w:t>Process</w:t>
       </w:r>
-      <w:bookmarkEnd w:id="3"/>
+      <w:bookmarkEnd w:id="4"/>
     </w:p>
     <w:p>
       <w:r>
@@ -4591,10 +4616,7 @@
         </w:numPr>
       </w:pPr>
       <w:r>
-        <w:t>The Registrar creates the Zone in the Reseller system</w:t>
-      </w:r>
-      <w:r>
-        <w:t>, through the REST API interface or Web interface, in the desired plan and group, and with the desired features activated (DNSSEC, branded Name Servers, etc.).</w:t>
+        <w:t>The Registrar creates the Zone in the Reseller system, through the REST API interface or Web interface, in the desired plan and group, and with the desired features activated (DNSSEC, branded Name Servers, etc.).</w:t>
       </w:r>
     </w:p>
     <w:p>
@@ -4693,13 +4715,7 @@
         <w:t>, it returns an “Authentication Failed” error message.</w:t>
       </w:r>
       <w:r>
-        <w:t xml:space="preserve"> </w:t>
-      </w:r>
-      <w:r>
-        <w:t>The Registrar’s Portal receives a notification</w:t>
-      </w:r>
-      <w:r>
-        <w:t xml:space="preserve"> of this.</w:t>
+        <w:t xml:space="preserve"> The Registrar’s Portal receives a notification of this.</w:t>
       </w:r>
     </w:p>
     <w:p>
@@ -4723,13 +4739,7 @@
         </w:numPr>
       </w:pPr>
       <w:r>
-        <w:t xml:space="preserve">Once he’s done, he closes the </w:t>
-      </w:r>
-      <w:r>
-        <w:t xml:space="preserve">Zone Management Portal </w:t>
-      </w:r>
-      <w:r>
-        <w:t>interface.</w:t>
+        <w:t>Once he’s done, he closes the Zone Management Portal interface.</w:t>
       </w:r>
     </w:p>
     <w:p>
@@ -4790,18 +4800,15 @@
       <w:pPr>
         <w:pStyle w:val="Heading2"/>
       </w:pPr>
-      <w:bookmarkStart w:id="4" w:name="_Toc426969503"/>
+      <w:bookmarkStart w:id="5" w:name="_Toc426969503"/>
       <w:r>
         <w:t>Resource records edition</w:t>
       </w:r>
-      <w:bookmarkEnd w:id="4"/>
+      <w:bookmarkEnd w:id="5"/>
     </w:p>
     <w:p>
       <w:r>
-        <w:t>Th</w:t>
-      </w:r>
-      <w:r>
-        <w:t xml:space="preserve">e interface to edit </w:t>
+        <w:t xml:space="preserve">The interface to edit </w:t>
       </w:r>
       <w:r>
         <w:t xml:space="preserve">the Zone’s </w:t>
@@ -4815,13 +4822,7 @@
         <w:t xml:space="preserve">The user can add or remove resource records of all the different types that are supported by the system (see below) and are enabled in the Plan the Zone is in. </w:t>
       </w:r>
       <w:r>
-        <w:t xml:space="preserve">The </w:t>
-      </w:r>
-      <w:r>
-        <w:t>system-generated records (SOA, NS at the zone origin)</w:t>
-      </w:r>
-      <w:r>
-        <w:t xml:space="preserve"> will be displayed, but t</w:t>
+        <w:t>The system-generated records (SOA, NS at the zone origin) will be displayed, but t</w:t>
       </w:r>
       <w:r>
         <w:t xml:space="preserve">he user </w:t>
@@ -4832,15 +4833,7 @@
     </w:p>
     <w:p>
       <w:r>
-        <w:t xml:space="preserve">All the different validation rules (records validity, zone state, etc.) </w:t>
-      </w:r>
-      <w:bookmarkStart w:id="5" w:name="_GoBack"/>
-      <w:bookmarkEnd w:id="5"/>
-      <w:r>
-        <w:t>apply</w:t>
-      </w:r>
-      <w:r>
-        <w:t>.</w:t>
+        <w:t>All the different validation rules (records validity, zone state, etc.) apply.</w:t>
       </w:r>
     </w:p>
     <w:p>
@@ -6626,15 +6619,7 @@
         <w:pStyle w:val="Disclaimer"/>
       </w:pPr>
       <w:r>
-        <w:t xml:space="preserve">The recipients of this document must keep confidential all of the information disclosed in this document, and </w:t>
-      </w:r>
-      <w:proofErr w:type="gramStart"/>
-      <w:r>
-        <w:t>may</w:t>
-      </w:r>
-      <w:proofErr w:type="gramEnd"/>
-      <w:r>
-        <w:t xml:space="preserve"> only use the information for the purpose specified by us for its use. Under no circumstance may this document (or any part of this document) be disclosed, copied or reproduced to any person, other than the Authorised Recipients, without our prior written consent.</w:t>
+        <w:t>The recipients of this document must keep confidential all of the information disclosed in this document, and may only use the information for the purpose specified by us for its use. Under no circumstance may this document (or any part of this document) be disclosed, copied or reproduced to any person, other than the Authorised Recipients, without our prior written consent.</w:t>
       </w:r>
     </w:p>
     <w:p>
@@ -6999,14 +6984,27 @@
                           <w:pPr>
                             <w:pStyle w:val="Classification"/>
                           </w:pPr>
-                          <w:fldSimple w:instr=" STYLEREF  &quot;Document Classification&quot; ">
-                            <w:r>
-                              <w:rPr>
-                                <w:noProof/>
-                              </w:rPr>
-                              <w:t>Public</w:t>
-                            </w:r>
-                          </w:fldSimple>
+                          <w:r>
+                            <w:fldChar w:fldCharType="begin"/>
+                          </w:r>
+                          <w:r>
+                            <w:instrText xml:space="preserve"> STYLEREF  "Document Classification" </w:instrText>
+                          </w:r>
+                          <w:r>
+                            <w:fldChar w:fldCharType="separate"/>
+                          </w:r>
+                          <w:r>
+                            <w:rPr>
+                              <w:noProof/>
+                            </w:rPr>
+                            <w:t>Public</w:t>
+                          </w:r>
+                          <w:r>
+                            <w:rPr>
+                              <w:noProof/>
+                            </w:rPr>
+                            <w:fldChar w:fldCharType="end"/>
+                          </w:r>
                         </w:p>
                       </w:txbxContent>
                     </wps:txbx>
@@ -7034,14 +7032,27 @@
                     <w:pPr>
                       <w:pStyle w:val="Classification"/>
                     </w:pPr>
-                    <w:fldSimple w:instr=" STYLEREF  &quot;Document Classification&quot; ">
-                      <w:r>
-                        <w:rPr>
-                          <w:noProof/>
-                        </w:rPr>
-                        <w:t>Public</w:t>
-                      </w:r>
-                    </w:fldSimple>
+                    <w:r>
+                      <w:fldChar w:fldCharType="begin"/>
+                    </w:r>
+                    <w:r>
+                      <w:instrText xml:space="preserve"> STYLEREF  "Document Classification" </w:instrText>
+                    </w:r>
+                    <w:r>
+                      <w:fldChar w:fldCharType="separate"/>
+                    </w:r>
+                    <w:r>
+                      <w:rPr>
+                        <w:noProof/>
+                      </w:rPr>
+                      <w:t>Public</w:t>
+                    </w:r>
+                    <w:r>
+                      <w:rPr>
+                        <w:noProof/>
+                      </w:rPr>
+                      <w:fldChar w:fldCharType="end"/>
+                    </w:r>
                   </w:p>
                 </w:txbxContent>
               </v:textbox>
@@ -7338,14 +7349,27 @@
                               <w:pPr>
                                 <w:pStyle w:val="Classification"/>
                               </w:pPr>
-                              <w:fldSimple w:instr=" STYLEREF  &quot;Document Classification&quot; ">
-                                <w:r>
-                                  <w:rPr>
-                                    <w:noProof/>
-                                  </w:rPr>
-                                  <w:t>Public</w:t>
-                                </w:r>
-                              </w:fldSimple>
+                              <w:r>
+                                <w:fldChar w:fldCharType="begin"/>
+                              </w:r>
+                              <w:r>
+                                <w:instrText xml:space="preserve"> STYLEREF  "Document Classification" </w:instrText>
+                              </w:r>
+                              <w:r>
+                                <w:fldChar w:fldCharType="separate"/>
+                              </w:r>
+                              <w:r>
+                                <w:rPr>
+                                  <w:noProof/>
+                                </w:rPr>
+                                <w:t>Public</w:t>
+                              </w:r>
+                              <w:r>
+                                <w:rPr>
+                                  <w:noProof/>
+                                </w:rPr>
+                                <w:fldChar w:fldCharType="end"/>
+                              </w:r>
                             </w:p>
                           </w:txbxContent>
                         </wps:txbx>
@@ -7373,14 +7397,27 @@
                         <w:pPr>
                           <w:pStyle w:val="Classification"/>
                         </w:pPr>
-                        <w:fldSimple w:instr=" STYLEREF  &quot;Document Classification&quot; ">
-                          <w:r>
-                            <w:rPr>
-                              <w:noProof/>
-                            </w:rPr>
-                            <w:t>Public</w:t>
-                          </w:r>
-                        </w:fldSimple>
+                        <w:r>
+                          <w:fldChar w:fldCharType="begin"/>
+                        </w:r>
+                        <w:r>
+                          <w:instrText xml:space="preserve"> STYLEREF  "Document Classification" </w:instrText>
+                        </w:r>
+                        <w:r>
+                          <w:fldChar w:fldCharType="separate"/>
+                        </w:r>
+                        <w:r>
+                          <w:rPr>
+                            <w:noProof/>
+                          </w:rPr>
+                          <w:t>Public</w:t>
+                        </w:r>
+                        <w:r>
+                          <w:rPr>
+                            <w:noProof/>
+                          </w:rPr>
+                          <w:fldChar w:fldCharType="end"/>
+                        </w:r>
                       </w:p>
                     </w:txbxContent>
                   </v:textbox>
@@ -7465,21 +7502,12 @@
                                 <w:color w:val="69747A"/>
                               </w:rPr>
                             </w:pPr>
-                            <w:proofErr w:type="spellStart"/>
                             <w:r>
                               <w:rPr>
                                 <w:b/>
                                 <w:color w:val="69747A"/>
                               </w:rPr>
-                              <w:t>DiscoveryDNS</w:t>
-                            </w:r>
-                            <w:proofErr w:type="spellEnd"/>
-                            <w:r>
-                              <w:rPr>
-                                <w:b/>
-                                <w:color w:val="69747A"/>
-                              </w:rPr>
-                              <w:t xml:space="preserve"> – Powered by ARI Registry Services</w:t>
+                              <w:t>DiscoveryDNS – Powered by ARI Registry Services</w:t>
                             </w:r>
                           </w:p>
                         </w:txbxContent>
@@ -7598,21 +7626,12 @@
                           <w:color w:val="69747A"/>
                         </w:rPr>
                       </w:pPr>
-                      <w:proofErr w:type="spellStart"/>
                       <w:r>
                         <w:rPr>
                           <w:b/>
                           <w:color w:val="69747A"/>
                         </w:rPr>
-                        <w:t>DiscoveryDNS</w:t>
-                      </w:r>
-                      <w:proofErr w:type="spellEnd"/>
-                      <w:r>
-                        <w:rPr>
-                          <w:b/>
-                          <w:color w:val="69747A"/>
-                        </w:rPr>
-                        <w:t xml:space="preserve"> – Powered by ARI Registry Services</w:t>
+                        <w:t>DiscoveryDNS – Powered by ARI Registry Services</w:t>
                       </w:r>
                     </w:p>
                   </w:txbxContent>
@@ -7737,7 +7756,7 @@
             </wp:anchor>
           </w:drawing>
         </mc:Choice>
-        <mc:Fallback xmlns:mo="http://schemas.microsoft.com/office/mac/office/2008/main" xmlns:mv="urn:schemas-microsoft-com:mac:vml">
+        <mc:Fallback xmlns:mv="urn:schemas-microsoft-com:mac:vml" xmlns:mo="http://schemas.microsoft.com/office/mac/office/2008/main">
           <w:pict>
             <v:rect id="Rectangle 2" o:spid="_x0000_s1026" style="position:absolute;margin-left:-85.65pt;margin-top:-21.75pt;width:597.05pt;height:63.5pt;z-index:251668479;visibility:visible;mso-wrap-style:square;mso-height-percent:0;mso-wrap-distance-left:9pt;mso-wrap-distance-top:0;mso-wrap-distance-right:9pt;mso-wrap-distance-bottom:0;mso-position-horizontal:absolute;mso-position-horizontal-relative:text;mso-position-vertical:absolute;mso-position-vertical-relative:text;mso-height-percent:0;mso-height-relative:margin;v-text-anchor:middle" o:gfxdata="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" fillcolor="white [3208]" stroked="f" strokeweight="2pt"/>
           </w:pict>
@@ -8020,14 +8039,27 @@
                           <w:pPr>
                             <w:pStyle w:val="Classification"/>
                           </w:pPr>
-                          <w:fldSimple w:instr=" STYLEREF  &quot;Document Classification&quot; ">
-                            <w:r>
-                              <w:rPr>
-                                <w:noProof/>
-                              </w:rPr>
-                              <w:t>Public</w:t>
-                            </w:r>
-                          </w:fldSimple>
+                          <w:r>
+                            <w:fldChar w:fldCharType="begin"/>
+                          </w:r>
+                          <w:r>
+                            <w:instrText xml:space="preserve"> STYLEREF  "Document Classification" </w:instrText>
+                          </w:r>
+                          <w:r>
+                            <w:fldChar w:fldCharType="separate"/>
+                          </w:r>
+                          <w:r>
+                            <w:rPr>
+                              <w:noProof/>
+                            </w:rPr>
+                            <w:t>Public</w:t>
+                          </w:r>
+                          <w:r>
+                            <w:rPr>
+                              <w:noProof/>
+                            </w:rPr>
+                            <w:fldChar w:fldCharType="end"/>
+                          </w:r>
                         </w:p>
                       </w:txbxContent>
                     </wps:txbx>
@@ -8055,14 +8087,27 @@
                     <w:pPr>
                       <w:pStyle w:val="Classification"/>
                     </w:pPr>
-                    <w:fldSimple w:instr=" STYLEREF  &quot;Document Classification&quot; ">
-                      <w:r>
-                        <w:rPr>
-                          <w:noProof/>
-                        </w:rPr>
-                        <w:t>Public</w:t>
-                      </w:r>
-                    </w:fldSimple>
+                    <w:r>
+                      <w:fldChar w:fldCharType="begin"/>
+                    </w:r>
+                    <w:r>
+                      <w:instrText xml:space="preserve"> STYLEREF  "Document Classification" </w:instrText>
+                    </w:r>
+                    <w:r>
+                      <w:fldChar w:fldCharType="separate"/>
+                    </w:r>
+                    <w:r>
+                      <w:rPr>
+                        <w:noProof/>
+                      </w:rPr>
+                      <w:t>Public</w:t>
+                    </w:r>
+                    <w:r>
+                      <w:rPr>
+                        <w:noProof/>
+                      </w:rPr>
+                      <w:fldChar w:fldCharType="end"/>
+                    </w:r>
                   </w:p>
                 </w:txbxContent>
               </v:textbox>
@@ -8301,7 +8346,7 @@
           <w:rPr>
             <w:noProof/>
           </w:rPr>
-          <w:t>3</w:t>
+          <w:t>5</w:t>
         </w:r>
         <w:r>
           <w:rPr>
@@ -8362,14 +8407,27 @@
                               <w:pPr>
                                 <w:pStyle w:val="Classification"/>
                               </w:pPr>
-                              <w:fldSimple w:instr=" STYLEREF  &quot;Document Classification&quot; ">
-                                <w:r>
-                                  <w:rPr>
-                                    <w:noProof/>
-                                  </w:rPr>
-                                  <w:t>Public</w:t>
-                                </w:r>
-                              </w:fldSimple>
+                              <w:r>
+                                <w:fldChar w:fldCharType="begin"/>
+                              </w:r>
+                              <w:r>
+                                <w:instrText xml:space="preserve"> STYLEREF  "Document Classification" </w:instrText>
+                              </w:r>
+                              <w:r>
+                                <w:fldChar w:fldCharType="separate"/>
+                              </w:r>
+                              <w:r>
+                                <w:rPr>
+                                  <w:noProof/>
+                                </w:rPr>
+                                <w:t>Public</w:t>
+                              </w:r>
+                              <w:r>
+                                <w:rPr>
+                                  <w:noProof/>
+                                </w:rPr>
+                                <w:fldChar w:fldCharType="end"/>
+                              </w:r>
                             </w:p>
                           </w:txbxContent>
                         </wps:txbx>
@@ -8397,14 +8455,27 @@
                         <w:pPr>
                           <w:pStyle w:val="Classification"/>
                         </w:pPr>
-                        <w:fldSimple w:instr=" STYLEREF  &quot;Document Classification&quot; ">
-                          <w:r>
-                            <w:rPr>
-                              <w:noProof/>
-                            </w:rPr>
-                            <w:t>Public</w:t>
-                          </w:r>
-                        </w:fldSimple>
+                        <w:r>
+                          <w:fldChar w:fldCharType="begin"/>
+                        </w:r>
+                        <w:r>
+                          <w:instrText xml:space="preserve"> STYLEREF  "Document Classification" </w:instrText>
+                        </w:r>
+                        <w:r>
+                          <w:fldChar w:fldCharType="separate"/>
+                        </w:r>
+                        <w:r>
+                          <w:rPr>
+                            <w:noProof/>
+                          </w:rPr>
+                          <w:t>Public</w:t>
+                        </w:r>
+                        <w:r>
+                          <w:rPr>
+                            <w:noProof/>
+                          </w:rPr>
+                          <w:fldChar w:fldCharType="end"/>
+                        </w:r>
                       </w:p>
                     </w:txbxContent>
                   </v:textbox>
@@ -8929,14 +9000,27 @@
                               <w:pPr>
                                 <w:pStyle w:val="Classification"/>
                               </w:pPr>
-                              <w:fldSimple w:instr=" STYLEREF  &quot;Document Classification&quot; ">
-                                <w:r>
-                                  <w:rPr>
-                                    <w:noProof/>
-                                  </w:rPr>
-                                  <w:t>Public</w:t>
-                                </w:r>
-                              </w:fldSimple>
+                              <w:r>
+                                <w:fldChar w:fldCharType="begin"/>
+                              </w:r>
+                              <w:r>
+                                <w:instrText xml:space="preserve"> STYLEREF  "Document Classification" </w:instrText>
+                              </w:r>
+                              <w:r>
+                                <w:fldChar w:fldCharType="separate"/>
+                              </w:r>
+                              <w:r>
+                                <w:rPr>
+                                  <w:noProof/>
+                                </w:rPr>
+                                <w:t>Public</w:t>
+                              </w:r>
+                              <w:r>
+                                <w:rPr>
+                                  <w:noProof/>
+                                </w:rPr>
+                                <w:fldChar w:fldCharType="end"/>
+                              </w:r>
                             </w:p>
                           </w:txbxContent>
                         </wps:txbx>
@@ -8964,14 +9048,27 @@
                         <w:pPr>
                           <w:pStyle w:val="Classification"/>
                         </w:pPr>
-                        <w:fldSimple w:instr=" STYLEREF  &quot;Document Classification&quot; ">
-                          <w:r>
-                            <w:rPr>
-                              <w:noProof/>
-                            </w:rPr>
-                            <w:t>Public</w:t>
-                          </w:r>
-                        </w:fldSimple>
+                        <w:r>
+                          <w:fldChar w:fldCharType="begin"/>
+                        </w:r>
+                        <w:r>
+                          <w:instrText xml:space="preserve"> STYLEREF  "Document Classification" </w:instrText>
+                        </w:r>
+                        <w:r>
+                          <w:fldChar w:fldCharType="separate"/>
+                        </w:r>
+                        <w:r>
+                          <w:rPr>
+                            <w:noProof/>
+                          </w:rPr>
+                          <w:t>Public</w:t>
+                        </w:r>
+                        <w:r>
+                          <w:rPr>
+                            <w:noProof/>
+                          </w:rPr>
+                          <w:fldChar w:fldCharType="end"/>
+                        </w:r>
                       </w:p>
                     </w:txbxContent>
                   </v:textbox>
@@ -9056,21 +9153,12 @@
                                 <w:color w:val="69747A"/>
                               </w:rPr>
                             </w:pPr>
-                            <w:proofErr w:type="spellStart"/>
                             <w:r>
                               <w:rPr>
                                 <w:b/>
                                 <w:color w:val="69747A"/>
                               </w:rPr>
-                              <w:t>DiscoveryDNS</w:t>
-                            </w:r>
-                            <w:proofErr w:type="spellEnd"/>
-                            <w:r>
-                              <w:rPr>
-                                <w:b/>
-                                <w:color w:val="69747A"/>
-                              </w:rPr>
-                              <w:t xml:space="preserve"> – Powered by ARI Registry Services</w:t>
+                              <w:t>DiscoveryDNS – Powered by ARI Registry Services</w:t>
                             </w:r>
                           </w:p>
                         </w:txbxContent>
@@ -9153,21 +9241,12 @@
                           <w:color w:val="69747A"/>
                         </w:rPr>
                       </w:pPr>
-                      <w:proofErr w:type="spellStart"/>
                       <w:r>
                         <w:rPr>
                           <w:b/>
                           <w:color w:val="69747A"/>
                         </w:rPr>
-                        <w:t>DiscoveryDNS</w:t>
-                      </w:r>
-                      <w:proofErr w:type="spellEnd"/>
-                      <w:r>
-                        <w:rPr>
-                          <w:b/>
-                          <w:color w:val="69747A"/>
-                        </w:rPr>
-                        <w:t xml:space="preserve"> – Powered by ARI Registry Services</w:t>
+                        <w:t>DiscoveryDNS – Powered by ARI Registry Services</w:t>
                       </w:r>
                     </w:p>
                   </w:txbxContent>
@@ -9337,21 +9416,12 @@
                                 <w:color w:val="69747A"/>
                               </w:rPr>
                             </w:pPr>
-                            <w:proofErr w:type="spellStart"/>
                             <w:r>
                               <w:rPr>
                                 <w:b/>
                                 <w:color w:val="69747A"/>
                               </w:rPr>
-                              <w:t>DiscoveryDNS</w:t>
-                            </w:r>
-                            <w:proofErr w:type="spellEnd"/>
-                            <w:r>
-                              <w:rPr>
-                                <w:b/>
-                                <w:color w:val="69747A"/>
-                              </w:rPr>
-                              <w:t xml:space="preserve"> – Powered by ARI Registry Services</w:t>
+                              <w:t>DiscoveryDNS – Powered by ARI Registry Services</w:t>
                             </w:r>
                           </w:p>
                         </w:txbxContent>
@@ -9470,21 +9540,12 @@
                           <w:color w:val="69747A"/>
                         </w:rPr>
                       </w:pPr>
-                      <w:proofErr w:type="spellStart"/>
                       <w:r>
                         <w:rPr>
                           <w:b/>
                           <w:color w:val="69747A"/>
                         </w:rPr>
-                        <w:t>DiscoveryDNS</w:t>
-                      </w:r>
-                      <w:proofErr w:type="spellEnd"/>
-                      <w:r>
-                        <w:rPr>
-                          <w:b/>
-                          <w:color w:val="69747A"/>
-                        </w:rPr>
-                        <w:t xml:space="preserve"> – Powered by ARI Registry Services</w:t>
+                        <w:t>DiscoveryDNS – Powered by ARI Registry Services</w:t>
                       </w:r>
                     </w:p>
                   </w:txbxContent>
@@ -9578,14 +9639,27 @@
         <w:noProof/>
       </w:rPr>
     </w:pPr>
-    <w:fldSimple w:instr=" STYLEREF  &quot;Document Title&quot; ">
-      <w:r>
-        <w:rPr>
-          <w:noProof/>
-        </w:rPr>
-        <w:t>Zone Management Portal Manual</w:t>
-      </w:r>
-    </w:fldSimple>
+    <w:r>
+      <w:fldChar w:fldCharType="begin"/>
+    </w:r>
+    <w:r>
+      <w:instrText xml:space="preserve"> STYLEREF  "Document Title" </w:instrText>
+    </w:r>
+    <w:r>
+      <w:fldChar w:fldCharType="separate"/>
+    </w:r>
+    <w:r>
+      <w:rPr>
+        <w:noProof/>
+      </w:rPr>
+      <w:t>Zone Management Portal Manual</w:t>
+    </w:r>
+    <w:r>
+      <w:rPr>
+        <w:noProof/>
+      </w:rPr>
+      <w:fldChar w:fldCharType="end"/>
+    </w:r>
   </w:p>
   <w:p>
     <w:pPr>
@@ -9618,6 +9692,7 @@
           <w:docPartUnique/>
         </w:docPartObj>
       </w:sdtPr>
+      <w:sdtEndPr/>
       <w:sdtContent/>
     </w:sdt>
     <w:r>
@@ -9821,14 +9896,27 @@
         <w:noProof/>
       </w:rPr>
     </w:pPr>
-    <w:fldSimple w:instr=" STYLEREF  &quot;Document Title&quot; ">
-      <w:r>
-        <w:rPr>
-          <w:noProof/>
-        </w:rPr>
-        <w:t>Zone Management Portal Manual</w:t>
-      </w:r>
-    </w:fldSimple>
+    <w:r>
+      <w:fldChar w:fldCharType="begin"/>
+    </w:r>
+    <w:r>
+      <w:instrText xml:space="preserve"> STYLEREF  "Document Title" </w:instrText>
+    </w:r>
+    <w:r>
+      <w:fldChar w:fldCharType="separate"/>
+    </w:r>
+    <w:r>
+      <w:rPr>
+        <w:noProof/>
+      </w:rPr>
+      <w:t>Zone Management Portal Manual</w:t>
+    </w:r>
+    <w:r>
+      <w:rPr>
+        <w:noProof/>
+      </w:rPr>
+      <w:fldChar w:fldCharType="end"/>
+    </w:r>
   </w:p>
   <w:p>
     <w:pPr>
@@ -9861,6 +9949,7 @@
           <w:docPartUnique/>
         </w:docPartObj>
       </w:sdtPr>
+      <w:sdtEndPr/>
       <w:sdtContent/>
     </w:sdt>
     <w:r>
@@ -9905,14 +9994,27 @@
     <w:pPr>
       <w:pStyle w:val="Header"/>
     </w:pPr>
-    <w:fldSimple w:instr=" STYLEREF  &quot;Document Title&quot; ">
-      <w:r>
-        <w:rPr>
-          <w:noProof/>
-        </w:rPr>
-        <w:t>Zone Management Portal Manual</w:t>
-      </w:r>
-    </w:fldSimple>
+    <w:r>
+      <w:fldChar w:fldCharType="begin"/>
+    </w:r>
+    <w:r>
+      <w:instrText xml:space="preserve"> STYLEREF  "Document Title" </w:instrText>
+    </w:r>
+    <w:r>
+      <w:fldChar w:fldCharType="separate"/>
+    </w:r>
+    <w:r>
+      <w:rPr>
+        <w:noProof/>
+      </w:rPr>
+      <w:t>Zone Management Portal Manual</w:t>
+    </w:r>
+    <w:r>
+      <w:rPr>
+        <w:noProof/>
+      </w:rPr>
+      <w:fldChar w:fldCharType="end"/>
+    </w:r>
   </w:p>
 </w:hdr>
 </file>
@@ -9931,6 +10033,7 @@
           <w:docPartUnique/>
         </w:docPartObj>
       </w:sdtPr>
+      <w:sdtEndPr/>
       <w:sdtContent/>
     </w:sdt>
     <w:r>
@@ -10087,6 +10190,7 @@
           <w:docPartUnique/>
         </w:docPartObj>
       </w:sdtPr>
+      <w:sdtEndPr/>
       <w:sdtContent/>
     </w:sdt>
   </w:p>
@@ -10107,6 +10211,7 @@
           <w:docPartUnique/>
         </w:docPartObj>
       </w:sdtPr>
+      <w:sdtEndPr/>
       <w:sdtContent/>
     </w:sdt>
     <w:r>
@@ -18468,6 +18573,7 @@
     <w:rsid w:val="00D97498"/>
     <w:rsid w:val="00EA650F"/>
     <w:rsid w:val="00F065C5"/>
+    <w:rsid w:val="00FC6565"/>
     <w:rsid w:val="00FE45F4"/>
   </w:rsids>
   <m:mathPr>
@@ -19192,7 +19298,7 @@
 </file>
 
 <file path=customXml/itemProps1.xml><?xml version="1.0" encoding="utf-8"?>
-<ds:datastoreItem xmlns:ds="http://schemas.openxmlformats.org/officeDocument/2006/customXml" ds:itemID="{318B3E7F-C9B8-46AA-B7BC-718C12CDAE17}">
+<ds:datastoreItem xmlns:ds="http://schemas.openxmlformats.org/officeDocument/2006/customXml" ds:itemID="{59E6402D-A8D6-47ED-9D2D-9C28E14F035E}">
   <ds:schemaRefs>
     <ds:schemaRef ds:uri="http://schemas.openxmlformats.org/officeDocument/2006/bibliography"/>
   </ds:schemaRefs>

</xml_diff>